<commit_message>
Se cambio la portada
Cambio de texto en la portada
</commit_message>
<xml_diff>
--- a/portada.docx
+++ b/portada.docx
@@ -64,8 +64,6 @@
                               </w:rPr>
                               <w:t>8</w:t>
                             </w:r>
-                            <w:bookmarkStart w:id="0" w:name="_GoBack"/>
-                            <w:bookmarkEnd w:id="0"/>
                             <w:r>
                               <w:rPr>
                                 <w:rFonts w:ascii="Times New Roman" w:eastAsia="Times New Roman" w:hAnsi="Times New Roman" w:cs="Times New Roman"/>
@@ -121,8 +119,6 @@
                         </w:rPr>
                         <w:t>8</w:t>
                       </w:r>
-                      <w:bookmarkStart w:id="1" w:name="_GoBack"/>
-                      <w:bookmarkEnd w:id="1"/>
                       <w:r>
                         <w:rPr>
                           <w:rFonts w:ascii="Times New Roman" w:eastAsia="Times New Roman" w:hAnsi="Times New Roman" w:cs="Times New Roman"/>
@@ -145,6 +141,7 @@
           </mc:Fallback>
         </mc:AlternateContent>
       </w:r>
+      <w:bookmarkStart w:id="0" w:name="_GoBack"/>
       <w:r>
         <w:rPr>
           <w:noProof/>
@@ -152,7 +149,7 @@
         <mc:AlternateContent>
           <mc:Choice Requires="wpg">
             <w:drawing>
-              <wp:inline distT="0" distB="0" distL="0" distR="0" wp14:anchorId="779F1CD2" wp14:editId="2DCA8C02">
+              <wp:inline distT="0" distB="0" distL="0" distR="0" wp14:anchorId="779F1CD2" wp14:editId="3E1FA527">
                 <wp:extent cx="6142150" cy="8372475"/>
                 <wp:effectExtent l="0" t="0" r="0" b="0"/>
                 <wp:docPr id="573" name="Group 573"/>
@@ -1733,7 +1730,15 @@
                                   <w:b/>
                                   <w:sz w:val="24"/>
                                 </w:rPr>
-                                <w:t>M en C. ULISES</w:t>
+                                <w:t>Lic.</w:t>
+                              </w:r>
+                              <w:r>
+                                <w:rPr>
+                                  <w:rFonts w:ascii="Times New Roman" w:eastAsia="Times New Roman" w:hAnsi="Times New Roman" w:cs="Times New Roman"/>
+                                  <w:b/>
+                                  <w:sz w:val="24"/>
+                                </w:rPr>
+                                <w:t xml:space="preserve"> ULISES</w:t>
                               </w:r>
                               <w:r>
                                 <w:rPr>
@@ -1796,8 +1801,8 @@
                         <wps:cNvSpPr/>
                         <wps:spPr>
                           <a:xfrm>
-                            <a:off x="5126248" y="6812484"/>
-                            <a:ext cx="944452" cy="209315"/>
+                            <a:off x="4968809" y="6812484"/>
+                            <a:ext cx="1101465" cy="209315"/>
                           </a:xfrm>
                           <a:prstGeom prst="rect">
                             <a:avLst/>
@@ -1814,14 +1819,7 @@
                                   <w:rFonts w:ascii="Times New Roman" w:eastAsia="Times New Roman" w:hAnsi="Times New Roman" w:cs="Times New Roman"/>
                                   <w:sz w:val="24"/>
                                 </w:rPr>
-                                <w:t>M</w:t>
-                              </w:r>
-                              <w:r>
-                                <w:rPr>
-                                  <w:rFonts w:ascii="Times New Roman" w:eastAsia="Times New Roman" w:hAnsi="Times New Roman" w:cs="Times New Roman"/>
-                                  <w:sz w:val="24"/>
-                                </w:rPr>
-                                <w:t>ayo</w:t>
+                                <w:t>Noviembre</w:t>
                               </w:r>
                               <w:r>
                                 <w:rPr>
@@ -2012,7 +2010,7 @@
           </mc:Choice>
           <mc:Fallback>
             <w:pict>
-              <v:group w14:anchorId="779F1CD2" id="Group 573" o:spid="_x0000_s1027" style="width:483.65pt;height:659.25pt;mso-position-horizontal-relative:char;mso-position-vertical-relative:line" coordorigin="-82,2119" coordsize="63302,75923" o:gfxdata="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">
+              <v:group w14:anchorId="779F1CD2" id="Group 573" o:spid="_x0000_s1027" style="width:483.65pt;height:659.25pt;mso-position-horizontal-relative:char;mso-position-vertical-relative:line" coordorigin="-82,2119" coordsize="63302,75923" o:gfxdata="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">
                 <v:shapetype id="_x0000_t75" coordsize="21600,21600" o:spt="75" o:preferrelative="t" path="m@4@5l@4@11@9@11@9@5xe" filled="f" stroked="f">
                   <v:stroke joinstyle="miter"/>
                   <v:formulas>
@@ -2815,7 +2813,7 @@
                             <w:b/>
                             <w:sz w:val="24"/>
                           </w:rPr>
-                          <w:t>M en C. ULISES</w:t>
+                          <w:t>Lic.</w:t>
                         </w:r>
                         <w:r>
                           <w:rPr>
@@ -2823,6 +2821,14 @@
                             <w:b/>
                             <w:sz w:val="24"/>
                           </w:rPr>
+                          <w:t xml:space="preserve"> ULISES</w:t>
+                        </w:r>
+                        <w:r>
+                          <w:rPr>
+                            <w:rFonts w:ascii="Times New Roman" w:eastAsia="Times New Roman" w:hAnsi="Times New Roman" w:cs="Times New Roman"/>
+                            <w:b/>
+                            <w:sz w:val="24"/>
+                          </w:rPr>
                           <w:t xml:space="preserve"> </w:t>
                         </w:r>
                         <w:r>
@@ -2853,7 +2859,7 @@
                     </w:txbxContent>
                   </v:textbox>
                 </v:rect>
-                <v:rect id="Rectangle 83" o:spid="_x0000_s1075" style="position:absolute;left:51262;top:68124;width:9445;height:2093;visibility:visible;mso-wrap-style:square;v-text-anchor:top" o:gfxdata="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" filled="f" stroked="f">
+                <v:rect id="Rectangle 83" o:spid="_x0000_s1075" style="position:absolute;left:49688;top:68124;width:11014;height:2093;visibility:visible;mso-wrap-style:square;v-text-anchor:top" o:gfxdata="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" filled="f" stroked="f">
                   <v:textbox inset="0,0,0,0">
                     <w:txbxContent>
                       <w:p>
@@ -2862,14 +2868,7 @@
                             <w:rFonts w:ascii="Times New Roman" w:eastAsia="Times New Roman" w:hAnsi="Times New Roman" w:cs="Times New Roman"/>
                             <w:sz w:val="24"/>
                           </w:rPr>
-                          <w:t>M</w:t>
-                        </w:r>
-                        <w:r>
-                          <w:rPr>
-                            <w:rFonts w:ascii="Times New Roman" w:eastAsia="Times New Roman" w:hAnsi="Times New Roman" w:cs="Times New Roman"/>
-                            <w:sz w:val="24"/>
-                          </w:rPr>
-                          <w:t>ayo</w:t>
+                          <w:t>Noviembre</w:t>
                         </w:r>
                         <w:r>
                           <w:rPr>
@@ -2915,6 +2914,7 @@
           </mc:Fallback>
         </mc:AlternateContent>
       </w:r>
+      <w:bookmarkEnd w:id="0"/>
     </w:p>
     <w:sectPr>
       <w:pgSz w:w="12240" w:h="15840"/>
@@ -3658,7 +3658,7 @@
 </file>
 
 <file path=customXml/itemProps1.xml><?xml version="1.0" encoding="utf-8"?>
-<ds:datastoreItem xmlns:ds="http://schemas.openxmlformats.org/officeDocument/2006/customXml" ds:itemID="{915709CC-0E2D-4201-AB08-D811AC66A918}">
+<ds:datastoreItem xmlns:ds="http://schemas.openxmlformats.org/officeDocument/2006/customXml" ds:itemID="{9FD317BE-59FA-4169-862B-C1ED645A0D4B}">
   <ds:schemaRefs>
     <ds:schemaRef ds:uri="http://schemas.openxmlformats.org/officeDocument/2006/bibliography"/>
   </ds:schemaRefs>

</xml_diff>